<commit_message>
updated project with working while loop - working with blinky light code
</commit_message>
<xml_diff>
--- a/Compiler Grammar.docx
+++ b/Compiler Grammar.docx
@@ -370,719 +370,707 @@
               </w:rPr>
               <w:t>LOOP</w:t>
             </w:r>
-          </w:p>
-        </w:tc>
-      </w:tr>
-      <w:tr>
-        <w:tc>
-          <w:tcPr>
-            <w:tcW w:w="2610" w:type="dxa"/>
-          </w:tcPr>
-          <w:p>
-            <w:pPr>
-              <w:rPr>
-                <w:rFonts w:ascii="Courier New" w:hAnsi="Courier New" w:cs="Courier New"/>
-                <w:highlight w:val="yellow"/>
-              </w:rPr>
-            </w:pPr>
-            <w:r>
-              <w:rPr>
-                <w:rFonts w:ascii="Courier New" w:hAnsi="Courier New" w:cs="Courier New"/>
-                <w:highlight w:val="yellow"/>
-              </w:rPr>
-              <w:t>LOOP</w:t>
-            </w:r>
-          </w:p>
-        </w:tc>
-        <w:tc>
-          <w:tcPr>
-            <w:tcW w:w="10980" w:type="dxa"/>
-          </w:tcPr>
-          <w:p>
-            <w:pPr>
-              <w:rPr>
-                <w:rFonts w:ascii="Courier New" w:hAnsi="Courier New" w:cs="Courier New"/>
-                <w:highlight w:val="yellow"/>
-              </w:rPr>
-            </w:pPr>
-            <w:r>
-              <w:rPr>
-                <w:rFonts w:ascii="Courier New" w:hAnsi="Courier New" w:cs="Courier New"/>
-                <w:highlight w:val="yellow"/>
-              </w:rPr>
-              <w:t xml:space="preserve">‘while’ </w:t>
-            </w:r>
-            <w:r>
-              <w:rPr>
-                <w:rFonts w:ascii="Courier New" w:hAnsi="Courier New" w:cs="Courier New"/>
-                <w:highlight w:val="yellow"/>
-              </w:rPr>
-              <w:t xml:space="preserve">‘(‘ Condition ‘)’ </w:t>
-            </w:r>
-            <w:proofErr w:type="spellStart"/>
-            <w:r>
-              <w:rPr>
-                <w:rFonts w:ascii="Courier New" w:hAnsi="Courier New" w:cs="Courier New"/>
-                <w:highlight w:val="yellow"/>
-              </w:rPr>
-              <w:t>CodeBlock</w:t>
-            </w:r>
-            <w:proofErr w:type="spellEnd"/>
-          </w:p>
-        </w:tc>
-      </w:tr>
-      <w:tr>
-        <w:tc>
-          <w:tcPr>
-            <w:tcW w:w="2610" w:type="dxa"/>
-          </w:tcPr>
-          <w:p>
-            <w:pPr>
-              <w:rPr>
-                <w:rFonts w:ascii="Courier New" w:hAnsi="Courier New" w:cs="Courier New"/>
-                <w:highlight w:val="yellow"/>
-              </w:rPr>
-            </w:pPr>
-            <w:r>
-              <w:rPr>
-                <w:rFonts w:ascii="Courier New" w:hAnsi="Courier New" w:cs="Courier New"/>
-                <w:highlight w:val="yellow"/>
-              </w:rPr>
-              <w:t>IF</w:t>
-            </w:r>
-          </w:p>
-        </w:tc>
-        <w:tc>
-          <w:tcPr>
-            <w:tcW w:w="10980" w:type="dxa"/>
-          </w:tcPr>
-          <w:p>
-            <w:pPr>
-              <w:rPr>
-                <w:rFonts w:ascii="Courier New" w:hAnsi="Courier New" w:cs="Courier New"/>
-                <w:highlight w:val="yellow"/>
-              </w:rPr>
-            </w:pPr>
-            <w:r>
-              <w:rPr>
-                <w:rFonts w:ascii="Courier New" w:hAnsi="Courier New" w:cs="Courier New"/>
-                <w:highlight w:val="yellow"/>
-              </w:rPr>
-              <w:t xml:space="preserve">‘if’ ‘(‘ Condition ‘)’ ‘{‘ Code* ‘}’ [ELSEIF]* </w:t>
-            </w:r>
-            <w:r>
-              <w:rPr>
-                <w:rFonts w:ascii="Courier New" w:hAnsi="Courier New" w:cs="Courier New"/>
-                <w:highlight w:val="yellow"/>
-              </w:rPr>
-              <w:t>[ELSE]</w:t>
-            </w:r>
-          </w:p>
-        </w:tc>
-      </w:tr>
-      <w:tr>
-        <w:tc>
-          <w:tcPr>
-            <w:tcW w:w="2610" w:type="dxa"/>
-          </w:tcPr>
-          <w:p>
-            <w:pPr>
-              <w:rPr>
-                <w:rFonts w:ascii="Courier New" w:hAnsi="Courier New" w:cs="Courier New"/>
-                <w:highlight w:val="yellow"/>
-              </w:rPr>
-            </w:pPr>
-            <w:r>
-              <w:rPr>
-                <w:rFonts w:ascii="Courier New" w:hAnsi="Courier New" w:cs="Courier New"/>
-                <w:highlight w:val="yellow"/>
-              </w:rPr>
-              <w:t>ELSEIF</w:t>
-            </w:r>
-          </w:p>
-        </w:tc>
-        <w:tc>
-          <w:tcPr>
-            <w:tcW w:w="10980" w:type="dxa"/>
-          </w:tcPr>
-          <w:p>
-            <w:pPr>
-              <w:rPr>
-                <w:rFonts w:ascii="Courier New" w:hAnsi="Courier New" w:cs="Courier New"/>
-                <w:highlight w:val="yellow"/>
-              </w:rPr>
-            </w:pPr>
-            <w:r>
-              <w:rPr>
-                <w:rFonts w:ascii="Courier New" w:hAnsi="Courier New" w:cs="Courier New"/>
-                <w:highlight w:val="yellow"/>
-              </w:rPr>
-              <w:t xml:space="preserve">‘else if’ ‘(‘ Condition ‘)’ </w:t>
-            </w:r>
-            <w:proofErr w:type="spellStart"/>
-            <w:r>
-              <w:rPr>
-                <w:rFonts w:ascii="Courier New" w:hAnsi="Courier New" w:cs="Courier New"/>
-                <w:highlight w:val="yellow"/>
-              </w:rPr>
-              <w:t>CodeBlock</w:t>
-            </w:r>
-            <w:proofErr w:type="spellEnd"/>
-          </w:p>
-        </w:tc>
-      </w:tr>
-      <w:tr>
-        <w:tc>
-          <w:tcPr>
-            <w:tcW w:w="2610" w:type="dxa"/>
-          </w:tcPr>
-          <w:p>
-            <w:pPr>
-              <w:rPr>
-                <w:rFonts w:ascii="Courier New" w:hAnsi="Courier New" w:cs="Courier New"/>
-                <w:highlight w:val="yellow"/>
-              </w:rPr>
-            </w:pPr>
-            <w:r>
-              <w:rPr>
-                <w:rFonts w:ascii="Courier New" w:hAnsi="Courier New" w:cs="Courier New"/>
-                <w:highlight w:val="yellow"/>
-              </w:rPr>
-              <w:t>ELSE</w:t>
-            </w:r>
-          </w:p>
-        </w:tc>
-        <w:tc>
-          <w:tcPr>
-            <w:tcW w:w="10980" w:type="dxa"/>
-          </w:tcPr>
-          <w:p>
-            <w:pPr>
-              <w:rPr>
-                <w:rFonts w:ascii="Courier New" w:hAnsi="Courier New" w:cs="Courier New"/>
-                <w:highlight w:val="yellow"/>
-              </w:rPr>
-            </w:pPr>
-            <w:r>
-              <w:rPr>
-                <w:rFonts w:ascii="Courier New" w:hAnsi="Courier New" w:cs="Courier New"/>
-                <w:highlight w:val="yellow"/>
-              </w:rPr>
-              <w:t xml:space="preserve">‘else’ </w:t>
-            </w:r>
-            <w:proofErr w:type="spellStart"/>
-            <w:r>
-              <w:rPr>
-                <w:rFonts w:ascii="Courier New" w:hAnsi="Courier New" w:cs="Courier New"/>
-                <w:highlight w:val="yellow"/>
-              </w:rPr>
-              <w:t>CodeBlock</w:t>
-            </w:r>
-            <w:proofErr w:type="spellEnd"/>
-          </w:p>
-        </w:tc>
-      </w:tr>
-      <w:tr>
-        <w:tc>
-          <w:tcPr>
-            <w:tcW w:w="2610" w:type="dxa"/>
-          </w:tcPr>
-          <w:p>
-            <w:pPr>
-              <w:rPr>
-                <w:rFonts w:ascii="Courier New" w:hAnsi="Courier New" w:cs="Courier New"/>
-              </w:rPr>
-            </w:pPr>
-            <w:r>
-              <w:rPr>
-                <w:rFonts w:ascii="Courier New" w:hAnsi="Courier New" w:cs="Courier New"/>
-              </w:rPr>
-              <w:t>Condition</w:t>
-            </w:r>
-          </w:p>
-        </w:tc>
-        <w:tc>
-          <w:tcPr>
-            <w:tcW w:w="10980" w:type="dxa"/>
-          </w:tcPr>
-          <w:p>
-            <w:pPr>
-              <w:rPr>
-                <w:rFonts w:ascii="Courier New" w:hAnsi="Courier New" w:cs="Courier New"/>
-              </w:rPr>
-            </w:pPr>
-            <w:r>
-              <w:rPr>
-                <w:rFonts w:ascii="Courier New" w:hAnsi="Courier New" w:cs="Courier New"/>
-              </w:rPr>
-              <w:t xml:space="preserve">Expression </w:t>
-            </w:r>
-            <w:proofErr w:type="spellStart"/>
-            <w:r>
-              <w:rPr>
-                <w:rFonts w:ascii="Courier New" w:hAnsi="Courier New" w:cs="Courier New"/>
-              </w:rPr>
-              <w:t>ConditionOp</w:t>
-            </w:r>
-            <w:proofErr w:type="spellEnd"/>
-            <w:r>
-              <w:rPr>
-                <w:rFonts w:ascii="Courier New" w:hAnsi="Courier New" w:cs="Courier New"/>
-              </w:rPr>
-              <w:t xml:space="preserve"> Expression</w:t>
-            </w:r>
-          </w:p>
-        </w:tc>
-      </w:tr>
-      <w:tr>
-        <w:tc>
-          <w:tcPr>
-            <w:tcW w:w="2610" w:type="dxa"/>
-          </w:tcPr>
-          <w:p>
-            <w:pPr>
-              <w:rPr>
-                <w:rFonts w:ascii="Courier New" w:hAnsi="Courier New" w:cs="Courier New"/>
-              </w:rPr>
-            </w:pPr>
-            <w:proofErr w:type="spellStart"/>
-            <w:r>
-              <w:rPr>
-                <w:rFonts w:ascii="Courier New" w:hAnsi="Courier New" w:cs="Courier New"/>
-              </w:rPr>
-              <w:t>ConditionOp</w:t>
-            </w:r>
-            <w:proofErr w:type="spellEnd"/>
-          </w:p>
-        </w:tc>
-        <w:tc>
-          <w:tcPr>
-            <w:tcW w:w="10980" w:type="dxa"/>
-          </w:tcPr>
-          <w:p>
-            <w:pPr>
-              <w:rPr>
-                <w:rFonts w:ascii="Courier New" w:hAnsi="Courier New" w:cs="Courier New"/>
-              </w:rPr>
-            </w:pPr>
-            <w:r>
-              <w:rPr>
-                <w:rFonts w:ascii="Courier New" w:hAnsi="Courier New" w:cs="Courier New"/>
-              </w:rPr>
-              <w:t>== | != | &lt; | &gt; | &lt;= | &gt;=</w:t>
-            </w:r>
-          </w:p>
-        </w:tc>
-      </w:tr>
-      <w:tr>
-        <w:tc>
-          <w:tcPr>
-            <w:tcW w:w="2610" w:type="dxa"/>
-          </w:tcPr>
-          <w:p>
-            <w:pPr>
-              <w:rPr>
-                <w:rFonts w:ascii="Courier New" w:hAnsi="Courier New" w:cs="Courier New"/>
-              </w:rPr>
-            </w:pPr>
-            <w:r>
-              <w:rPr>
-                <w:rFonts w:ascii="Courier New" w:hAnsi="Courier New" w:cs="Courier New"/>
-              </w:rPr>
-              <w:t>Statement</w:t>
-            </w:r>
-          </w:p>
-        </w:tc>
-        <w:tc>
-          <w:tcPr>
-            <w:tcW w:w="10980" w:type="dxa"/>
-          </w:tcPr>
-          <w:p>
-            <w:pPr>
-              <w:rPr>
-                <w:rFonts w:ascii="Courier New" w:hAnsi="Courier New" w:cs="Courier New"/>
-              </w:rPr>
-            </w:pPr>
-            <w:r>
-              <w:rPr>
-                <w:rFonts w:ascii="Courier New" w:hAnsi="Courier New" w:cs="Courier New"/>
-              </w:rPr>
-              <w:t>(</w:t>
-            </w:r>
-            <w:proofErr w:type="spellStart"/>
-            <w:r>
-              <w:rPr>
-                <w:rFonts w:ascii="Courier New" w:hAnsi="Courier New" w:cs="Courier New"/>
-              </w:rPr>
-              <w:t>VarDeclaration</w:t>
-            </w:r>
-            <w:proofErr w:type="spellEnd"/>
-            <w:r>
-              <w:rPr>
-                <w:rFonts w:ascii="Courier New" w:hAnsi="Courier New" w:cs="Courier New"/>
-              </w:rPr>
-              <w:t xml:space="preserve"> | Assignment | </w:t>
-            </w:r>
-            <w:proofErr w:type="spellStart"/>
-            <w:r>
-              <w:rPr>
-                <w:rFonts w:ascii="Courier New" w:hAnsi="Courier New" w:cs="Courier New"/>
-              </w:rPr>
-              <w:t>FuncInvoke</w:t>
-            </w:r>
-            <w:proofErr w:type="spellEnd"/>
-            <w:r>
-              <w:rPr>
-                <w:rFonts w:ascii="Courier New" w:hAnsi="Courier New" w:cs="Courier New"/>
-              </w:rPr>
-              <w:t>) ‘;’</w:t>
-            </w:r>
-          </w:p>
-        </w:tc>
-      </w:tr>
-      <w:tr>
-        <w:tc>
-          <w:tcPr>
-            <w:tcW w:w="2610" w:type="dxa"/>
-          </w:tcPr>
-          <w:p>
-            <w:pPr>
-              <w:rPr>
-                <w:rFonts w:ascii="Courier New" w:hAnsi="Courier New" w:cs="Courier New"/>
-              </w:rPr>
-            </w:pPr>
-            <w:proofErr w:type="spellStart"/>
-            <w:r>
-              <w:rPr>
-                <w:rFonts w:ascii="Courier New" w:hAnsi="Courier New" w:cs="Courier New"/>
-              </w:rPr>
-              <w:t>FuncInvoke</w:t>
-            </w:r>
-            <w:proofErr w:type="spellEnd"/>
-          </w:p>
-        </w:tc>
-        <w:tc>
-          <w:tcPr>
-            <w:tcW w:w="10980" w:type="dxa"/>
-          </w:tcPr>
-          <w:p>
-            <w:pPr>
-              <w:rPr>
-                <w:rFonts w:ascii="Courier New" w:hAnsi="Courier New" w:cs="Courier New"/>
-              </w:rPr>
-            </w:pPr>
-            <w:r>
-              <w:rPr>
-                <w:rFonts w:ascii="Courier New" w:hAnsi="Courier New" w:cs="Courier New"/>
-              </w:rPr>
-              <w:t>Label ‘(‘ [Expression [, Expression]* ‘)’</w:t>
-            </w:r>
-          </w:p>
-        </w:tc>
-      </w:tr>
-      <w:tr>
-        <w:tc>
-          <w:tcPr>
-            <w:tcW w:w="2610" w:type="dxa"/>
-          </w:tcPr>
-          <w:p>
-            <w:pPr>
-              <w:rPr>
-                <w:rFonts w:ascii="Courier New" w:hAnsi="Courier New" w:cs="Courier New"/>
-              </w:rPr>
-            </w:pPr>
-            <w:proofErr w:type="spellStart"/>
-            <w:r>
-              <w:rPr>
-                <w:rFonts w:ascii="Courier New" w:hAnsi="Courier New" w:cs="Courier New"/>
-              </w:rPr>
-              <w:t>VarDeclaration</w:t>
-            </w:r>
-            <w:proofErr w:type="spellEnd"/>
-          </w:p>
-        </w:tc>
-        <w:tc>
-          <w:tcPr>
-            <w:tcW w:w="10980" w:type="dxa"/>
-          </w:tcPr>
-          <w:p>
-            <w:pPr>
-              <w:rPr>
-                <w:rFonts w:ascii="Courier New" w:hAnsi="Courier New" w:cs="Courier New"/>
-              </w:rPr>
-            </w:pPr>
-            <w:r>
-              <w:rPr>
-                <w:rFonts w:ascii="Courier New" w:hAnsi="Courier New" w:cs="Courier New"/>
-              </w:rPr>
-              <w:t>‘</w:t>
-            </w:r>
-            <w:proofErr w:type="spellStart"/>
-            <w:r>
-              <w:rPr>
-                <w:rFonts w:ascii="Courier New" w:hAnsi="Courier New" w:cs="Courier New"/>
-              </w:rPr>
-              <w:t>var</w:t>
-            </w:r>
-            <w:proofErr w:type="spellEnd"/>
-            <w:r>
-              <w:rPr>
-                <w:rFonts w:ascii="Courier New" w:hAnsi="Courier New" w:cs="Courier New"/>
-              </w:rPr>
-              <w:t xml:space="preserve">’ Label ‘=’ Expression </w:t>
-            </w:r>
-          </w:p>
-        </w:tc>
-      </w:tr>
-      <w:tr>
-        <w:tc>
-          <w:tcPr>
-            <w:tcW w:w="2610" w:type="dxa"/>
-          </w:tcPr>
-          <w:p>
-            <w:pPr>
-              <w:rPr>
-                <w:rFonts w:ascii="Courier New" w:hAnsi="Courier New" w:cs="Courier New"/>
-              </w:rPr>
-            </w:pPr>
-            <w:r>
-              <w:rPr>
-                <w:rFonts w:ascii="Courier New" w:hAnsi="Courier New" w:cs="Courier New"/>
-              </w:rPr>
-              <w:t>Assignment</w:t>
-            </w:r>
-          </w:p>
-        </w:tc>
-        <w:tc>
-          <w:tcPr>
-            <w:tcW w:w="10980" w:type="dxa"/>
-          </w:tcPr>
-          <w:p>
-            <w:pPr>
-              <w:rPr>
-                <w:rFonts w:ascii="Courier New" w:hAnsi="Courier New" w:cs="Courier New"/>
-              </w:rPr>
-            </w:pPr>
-            <w:r>
-              <w:rPr>
-                <w:rFonts w:ascii="Courier New" w:hAnsi="Courier New" w:cs="Courier New"/>
-              </w:rPr>
-              <w:t>Label ‘=’ Expression</w:t>
-            </w:r>
-          </w:p>
-        </w:tc>
-      </w:tr>
-      <w:tr>
-        <w:tc>
-          <w:tcPr>
-            <w:tcW w:w="2610" w:type="dxa"/>
-          </w:tcPr>
-          <w:p>
-            <w:pPr>
-              <w:rPr>
-                <w:rFonts w:ascii="Courier New" w:hAnsi="Courier New" w:cs="Courier New"/>
-              </w:rPr>
-            </w:pPr>
-            <w:r>
-              <w:rPr>
-                <w:rFonts w:ascii="Courier New" w:hAnsi="Courier New" w:cs="Courier New"/>
-              </w:rPr>
-              <w:t>Expression</w:t>
-            </w:r>
-          </w:p>
-        </w:tc>
-        <w:tc>
-          <w:tcPr>
-            <w:tcW w:w="10980" w:type="dxa"/>
-          </w:tcPr>
-          <w:p>
-            <w:pPr>
-              <w:rPr>
-                <w:rFonts w:ascii="Courier New" w:hAnsi="Courier New" w:cs="Courier New"/>
-              </w:rPr>
-            </w:pPr>
-            <w:r>
-              <w:rPr>
-                <w:rFonts w:ascii="Courier New" w:hAnsi="Courier New" w:cs="Courier New"/>
-              </w:rPr>
-              <w:t>[‘-‘] Term [ (‘+’|’-‘) Term ]*</w:t>
-            </w:r>
-          </w:p>
-        </w:tc>
-      </w:tr>
-      <w:tr>
-        <w:tc>
-          <w:tcPr>
-            <w:tcW w:w="2610" w:type="dxa"/>
-          </w:tcPr>
-          <w:p>
-            <w:pPr>
-              <w:rPr>
-                <w:rFonts w:ascii="Courier New" w:hAnsi="Courier New" w:cs="Courier New"/>
-              </w:rPr>
-            </w:pPr>
-            <w:r>
-              <w:rPr>
-                <w:rFonts w:ascii="Courier New" w:hAnsi="Courier New" w:cs="Courier New"/>
-              </w:rPr>
-              <w:t>Term</w:t>
-            </w:r>
-          </w:p>
-        </w:tc>
-        <w:tc>
-          <w:tcPr>
-            <w:tcW w:w="10980" w:type="dxa"/>
-          </w:tcPr>
-          <w:p>
-            <w:pPr>
-              <w:rPr>
-                <w:rFonts w:ascii="Courier New" w:hAnsi="Courier New" w:cs="Courier New"/>
-              </w:rPr>
-            </w:pPr>
-            <w:r>
-              <w:rPr>
-                <w:rFonts w:ascii="Courier New" w:hAnsi="Courier New" w:cs="Courier New"/>
-              </w:rPr>
-              <w:t>Factor [‘*’ Term]</w:t>
-            </w:r>
-          </w:p>
-        </w:tc>
-      </w:tr>
-      <w:tr>
-        <w:tc>
-          <w:tcPr>
-            <w:tcW w:w="2610" w:type="dxa"/>
-          </w:tcPr>
-          <w:p>
-            <w:pPr>
-              <w:rPr>
-                <w:rFonts w:ascii="Courier New" w:hAnsi="Courier New" w:cs="Courier New"/>
-              </w:rPr>
-            </w:pPr>
-            <w:r>
-              <w:rPr>
-                <w:rFonts w:ascii="Courier New" w:hAnsi="Courier New" w:cs="Courier New"/>
-              </w:rPr>
-              <w:t>Factor</w:t>
-            </w:r>
-          </w:p>
-        </w:tc>
-        <w:tc>
-          <w:tcPr>
-            <w:tcW w:w="10980" w:type="dxa"/>
-          </w:tcPr>
-          <w:p>
-            <w:pPr>
-              <w:rPr>
-                <w:rFonts w:ascii="Courier New" w:hAnsi="Courier New" w:cs="Courier New"/>
-              </w:rPr>
-            </w:pPr>
-            <w:r>
-              <w:rPr>
-                <w:rFonts w:ascii="Courier New" w:hAnsi="Courier New" w:cs="Courier New"/>
-              </w:rPr>
-              <w:t xml:space="preserve">‘(‘ Expression ‘)’ | Constant | Variable | </w:t>
-            </w:r>
-            <w:proofErr w:type="spellStart"/>
-            <w:r>
-              <w:rPr>
-                <w:rFonts w:ascii="Courier New" w:hAnsi="Courier New" w:cs="Courier New"/>
-              </w:rPr>
-              <w:t>FuncInvoke</w:t>
-            </w:r>
-            <w:proofErr w:type="spellEnd"/>
-          </w:p>
-        </w:tc>
-      </w:tr>
-      <w:tr>
-        <w:tc>
-          <w:tcPr>
-            <w:tcW w:w="2610" w:type="dxa"/>
-          </w:tcPr>
-          <w:p>
-            <w:pPr>
-              <w:rPr>
-                <w:rFonts w:ascii="Courier New" w:hAnsi="Courier New" w:cs="Courier New"/>
-              </w:rPr>
-            </w:pPr>
-            <w:r>
-              <w:rPr>
-                <w:rFonts w:ascii="Courier New" w:hAnsi="Courier New" w:cs="Courier New"/>
-              </w:rPr>
-              <w:t>Variable</w:t>
-            </w:r>
-          </w:p>
-        </w:tc>
-        <w:tc>
-          <w:tcPr>
-            <w:tcW w:w="10980" w:type="dxa"/>
-          </w:tcPr>
-          <w:p>
-            <w:pPr>
-              <w:rPr>
-                <w:rFonts w:ascii="Courier New" w:hAnsi="Courier New" w:cs="Courier New"/>
-              </w:rPr>
-            </w:pPr>
-            <w:r>
-              <w:rPr>
-                <w:rFonts w:ascii="Courier New" w:hAnsi="Courier New" w:cs="Courier New"/>
-              </w:rPr>
-              <w:t>Label</w:t>
-            </w:r>
-          </w:p>
-        </w:tc>
-      </w:tr>
-      <w:tr>
-        <w:tc>
-          <w:tcPr>
-            <w:tcW w:w="2610" w:type="dxa"/>
-          </w:tcPr>
-          <w:p>
-            <w:pPr>
-              <w:rPr>
-                <w:rFonts w:ascii="Courier New" w:hAnsi="Courier New" w:cs="Courier New"/>
-              </w:rPr>
-            </w:pPr>
-            <w:r>
-              <w:rPr>
-                <w:rFonts w:ascii="Courier New" w:hAnsi="Courier New" w:cs="Courier New"/>
-              </w:rPr>
-              <w:t>Label</w:t>
-            </w:r>
-          </w:p>
-        </w:tc>
-        <w:tc>
-          <w:tcPr>
-            <w:tcW w:w="10980" w:type="dxa"/>
-          </w:tcPr>
-          <w:p>
-            <w:pPr>
-              <w:rPr>
-                <w:rFonts w:ascii="Courier New" w:hAnsi="Courier New" w:cs="Courier New"/>
-              </w:rPr>
-            </w:pPr>
-            <w:r>
-              <w:rPr>
-                <w:rFonts w:ascii="Courier New" w:hAnsi="Courier New" w:cs="Courier New"/>
-              </w:rPr>
-              <w:t>[A-</w:t>
-            </w:r>
-            <w:proofErr w:type="spellStart"/>
-            <w:r>
-              <w:rPr>
-                <w:rFonts w:ascii="Courier New" w:hAnsi="Courier New" w:cs="Courier New"/>
-              </w:rPr>
-              <w:t>Za</w:t>
-            </w:r>
-            <w:proofErr w:type="spellEnd"/>
-            <w:r>
-              <w:rPr>
-                <w:rFonts w:ascii="Courier New" w:hAnsi="Courier New" w:cs="Courier New"/>
-              </w:rPr>
-              <w:t>-z][A-Za-z0-9]*</w:t>
-            </w:r>
             <w:bookmarkStart w:id="0" w:name="_GoBack"/>
             <w:bookmarkEnd w:id="0"/>
+          </w:p>
+        </w:tc>
+      </w:tr>
+      <w:tr>
+        <w:tc>
+          <w:tcPr>
+            <w:tcW w:w="2610" w:type="dxa"/>
+          </w:tcPr>
+          <w:p>
+            <w:pPr>
+              <w:rPr>
+                <w:rFonts w:ascii="Courier New" w:hAnsi="Courier New" w:cs="Courier New"/>
+              </w:rPr>
+            </w:pPr>
+            <w:r>
+              <w:rPr>
+                <w:rFonts w:ascii="Courier New" w:hAnsi="Courier New" w:cs="Courier New"/>
+              </w:rPr>
+              <w:t>LOOP</w:t>
+            </w:r>
+          </w:p>
+        </w:tc>
+        <w:tc>
+          <w:tcPr>
+            <w:tcW w:w="10980" w:type="dxa"/>
+          </w:tcPr>
+          <w:p>
+            <w:pPr>
+              <w:rPr>
+                <w:rFonts w:ascii="Courier New" w:hAnsi="Courier New" w:cs="Courier New"/>
+              </w:rPr>
+            </w:pPr>
+            <w:r>
+              <w:rPr>
+                <w:rFonts w:ascii="Courier New" w:hAnsi="Courier New" w:cs="Courier New"/>
+              </w:rPr>
+              <w:t xml:space="preserve">‘while’ ‘(‘ Condition ‘)’ </w:t>
+            </w:r>
+            <w:proofErr w:type="spellStart"/>
+            <w:r>
+              <w:rPr>
+                <w:rFonts w:ascii="Courier New" w:hAnsi="Courier New" w:cs="Courier New"/>
+              </w:rPr>
+              <w:t>CodeBlock</w:t>
+            </w:r>
+            <w:proofErr w:type="spellEnd"/>
+          </w:p>
+        </w:tc>
+      </w:tr>
+      <w:tr>
+        <w:tc>
+          <w:tcPr>
+            <w:tcW w:w="2610" w:type="dxa"/>
+          </w:tcPr>
+          <w:p>
+            <w:pPr>
+              <w:rPr>
+                <w:rFonts w:ascii="Courier New" w:hAnsi="Courier New" w:cs="Courier New"/>
+                <w:highlight w:val="yellow"/>
+              </w:rPr>
+            </w:pPr>
+            <w:r>
+              <w:rPr>
+                <w:rFonts w:ascii="Courier New" w:hAnsi="Courier New" w:cs="Courier New"/>
+                <w:highlight w:val="yellow"/>
+              </w:rPr>
+              <w:t>IF</w:t>
+            </w:r>
+          </w:p>
+        </w:tc>
+        <w:tc>
+          <w:tcPr>
+            <w:tcW w:w="10980" w:type="dxa"/>
+          </w:tcPr>
+          <w:p>
+            <w:pPr>
+              <w:rPr>
+                <w:rFonts w:ascii="Courier New" w:hAnsi="Courier New" w:cs="Courier New"/>
+                <w:highlight w:val="yellow"/>
+              </w:rPr>
+            </w:pPr>
+            <w:r>
+              <w:rPr>
+                <w:rFonts w:ascii="Courier New" w:hAnsi="Courier New" w:cs="Courier New"/>
+                <w:highlight w:val="yellow"/>
+              </w:rPr>
+              <w:t xml:space="preserve">‘if’ ‘(‘ Condition ‘)’ ‘{‘ Code* ‘}’ [ELSEIF]* </w:t>
+            </w:r>
+            <w:r>
+              <w:rPr>
+                <w:rFonts w:ascii="Courier New" w:hAnsi="Courier New" w:cs="Courier New"/>
+                <w:highlight w:val="yellow"/>
+              </w:rPr>
+              <w:t>[ELSE]</w:t>
+            </w:r>
+          </w:p>
+        </w:tc>
+      </w:tr>
+      <w:tr>
+        <w:tc>
+          <w:tcPr>
+            <w:tcW w:w="2610" w:type="dxa"/>
+          </w:tcPr>
+          <w:p>
+            <w:pPr>
+              <w:rPr>
+                <w:rFonts w:ascii="Courier New" w:hAnsi="Courier New" w:cs="Courier New"/>
+                <w:highlight w:val="yellow"/>
+              </w:rPr>
+            </w:pPr>
+            <w:r>
+              <w:rPr>
+                <w:rFonts w:ascii="Courier New" w:hAnsi="Courier New" w:cs="Courier New"/>
+                <w:highlight w:val="yellow"/>
+              </w:rPr>
+              <w:t>ELSEIF</w:t>
+            </w:r>
+          </w:p>
+        </w:tc>
+        <w:tc>
+          <w:tcPr>
+            <w:tcW w:w="10980" w:type="dxa"/>
+          </w:tcPr>
+          <w:p>
+            <w:pPr>
+              <w:rPr>
+                <w:rFonts w:ascii="Courier New" w:hAnsi="Courier New" w:cs="Courier New"/>
+                <w:highlight w:val="yellow"/>
+              </w:rPr>
+            </w:pPr>
+            <w:r>
+              <w:rPr>
+                <w:rFonts w:ascii="Courier New" w:hAnsi="Courier New" w:cs="Courier New"/>
+                <w:highlight w:val="yellow"/>
+              </w:rPr>
+              <w:t xml:space="preserve">‘else if’ ‘(‘ Condition ‘)’ </w:t>
+            </w:r>
+            <w:proofErr w:type="spellStart"/>
+            <w:r>
+              <w:rPr>
+                <w:rFonts w:ascii="Courier New" w:hAnsi="Courier New" w:cs="Courier New"/>
+                <w:highlight w:val="yellow"/>
+              </w:rPr>
+              <w:t>CodeBlock</w:t>
+            </w:r>
+            <w:proofErr w:type="spellEnd"/>
+          </w:p>
+        </w:tc>
+      </w:tr>
+      <w:tr>
+        <w:tc>
+          <w:tcPr>
+            <w:tcW w:w="2610" w:type="dxa"/>
+          </w:tcPr>
+          <w:p>
+            <w:pPr>
+              <w:rPr>
+                <w:rFonts w:ascii="Courier New" w:hAnsi="Courier New" w:cs="Courier New"/>
+                <w:highlight w:val="yellow"/>
+              </w:rPr>
+            </w:pPr>
+            <w:r>
+              <w:rPr>
+                <w:rFonts w:ascii="Courier New" w:hAnsi="Courier New" w:cs="Courier New"/>
+                <w:highlight w:val="yellow"/>
+              </w:rPr>
+              <w:t>ELSE</w:t>
+            </w:r>
+          </w:p>
+        </w:tc>
+        <w:tc>
+          <w:tcPr>
+            <w:tcW w:w="10980" w:type="dxa"/>
+          </w:tcPr>
+          <w:p>
+            <w:pPr>
+              <w:rPr>
+                <w:rFonts w:ascii="Courier New" w:hAnsi="Courier New" w:cs="Courier New"/>
+                <w:highlight w:val="yellow"/>
+              </w:rPr>
+            </w:pPr>
+            <w:r>
+              <w:rPr>
+                <w:rFonts w:ascii="Courier New" w:hAnsi="Courier New" w:cs="Courier New"/>
+                <w:highlight w:val="yellow"/>
+              </w:rPr>
+              <w:t xml:space="preserve">‘else’ </w:t>
+            </w:r>
+            <w:proofErr w:type="spellStart"/>
+            <w:r>
+              <w:rPr>
+                <w:rFonts w:ascii="Courier New" w:hAnsi="Courier New" w:cs="Courier New"/>
+                <w:highlight w:val="yellow"/>
+              </w:rPr>
+              <w:t>CodeBlock</w:t>
+            </w:r>
+            <w:proofErr w:type="spellEnd"/>
+          </w:p>
+        </w:tc>
+      </w:tr>
+      <w:tr>
+        <w:tc>
+          <w:tcPr>
+            <w:tcW w:w="2610" w:type="dxa"/>
+          </w:tcPr>
+          <w:p>
+            <w:pPr>
+              <w:rPr>
+                <w:rFonts w:ascii="Courier New" w:hAnsi="Courier New" w:cs="Courier New"/>
+              </w:rPr>
+            </w:pPr>
+            <w:r>
+              <w:rPr>
+                <w:rFonts w:ascii="Courier New" w:hAnsi="Courier New" w:cs="Courier New"/>
+              </w:rPr>
+              <w:t>Condition</w:t>
+            </w:r>
+          </w:p>
+        </w:tc>
+        <w:tc>
+          <w:tcPr>
+            <w:tcW w:w="10980" w:type="dxa"/>
+          </w:tcPr>
+          <w:p>
+            <w:pPr>
+              <w:rPr>
+                <w:rFonts w:ascii="Courier New" w:hAnsi="Courier New" w:cs="Courier New"/>
+              </w:rPr>
+            </w:pPr>
+            <w:r>
+              <w:rPr>
+                <w:rFonts w:ascii="Courier New" w:hAnsi="Courier New" w:cs="Courier New"/>
+              </w:rPr>
+              <w:t xml:space="preserve">Expression </w:t>
+            </w:r>
+            <w:proofErr w:type="spellStart"/>
+            <w:r>
+              <w:rPr>
+                <w:rFonts w:ascii="Courier New" w:hAnsi="Courier New" w:cs="Courier New"/>
+              </w:rPr>
+              <w:t>ConditionOp</w:t>
+            </w:r>
+            <w:proofErr w:type="spellEnd"/>
+            <w:r>
+              <w:rPr>
+                <w:rFonts w:ascii="Courier New" w:hAnsi="Courier New" w:cs="Courier New"/>
+              </w:rPr>
+              <w:t xml:space="preserve"> Expression</w:t>
+            </w:r>
+          </w:p>
+        </w:tc>
+      </w:tr>
+      <w:tr>
+        <w:tc>
+          <w:tcPr>
+            <w:tcW w:w="2610" w:type="dxa"/>
+          </w:tcPr>
+          <w:p>
+            <w:pPr>
+              <w:rPr>
+                <w:rFonts w:ascii="Courier New" w:hAnsi="Courier New" w:cs="Courier New"/>
+              </w:rPr>
+            </w:pPr>
+            <w:proofErr w:type="spellStart"/>
+            <w:r>
+              <w:rPr>
+                <w:rFonts w:ascii="Courier New" w:hAnsi="Courier New" w:cs="Courier New"/>
+              </w:rPr>
+              <w:t>ConditionOp</w:t>
+            </w:r>
+            <w:proofErr w:type="spellEnd"/>
+          </w:p>
+        </w:tc>
+        <w:tc>
+          <w:tcPr>
+            <w:tcW w:w="10980" w:type="dxa"/>
+          </w:tcPr>
+          <w:p>
+            <w:pPr>
+              <w:rPr>
+                <w:rFonts w:ascii="Courier New" w:hAnsi="Courier New" w:cs="Courier New"/>
+              </w:rPr>
+            </w:pPr>
+            <w:r>
+              <w:rPr>
+                <w:rFonts w:ascii="Courier New" w:hAnsi="Courier New" w:cs="Courier New"/>
+              </w:rPr>
+              <w:t>== | != | &lt; | &gt; | &lt;= | &gt;=</w:t>
+            </w:r>
+          </w:p>
+        </w:tc>
+      </w:tr>
+      <w:tr>
+        <w:tc>
+          <w:tcPr>
+            <w:tcW w:w="2610" w:type="dxa"/>
+          </w:tcPr>
+          <w:p>
+            <w:pPr>
+              <w:rPr>
+                <w:rFonts w:ascii="Courier New" w:hAnsi="Courier New" w:cs="Courier New"/>
+              </w:rPr>
+            </w:pPr>
+            <w:r>
+              <w:rPr>
+                <w:rFonts w:ascii="Courier New" w:hAnsi="Courier New" w:cs="Courier New"/>
+              </w:rPr>
+              <w:t>Statement</w:t>
+            </w:r>
+          </w:p>
+        </w:tc>
+        <w:tc>
+          <w:tcPr>
+            <w:tcW w:w="10980" w:type="dxa"/>
+          </w:tcPr>
+          <w:p>
+            <w:pPr>
+              <w:rPr>
+                <w:rFonts w:ascii="Courier New" w:hAnsi="Courier New" w:cs="Courier New"/>
+              </w:rPr>
+            </w:pPr>
+            <w:r>
+              <w:rPr>
+                <w:rFonts w:ascii="Courier New" w:hAnsi="Courier New" w:cs="Courier New"/>
+              </w:rPr>
+              <w:t>(</w:t>
+            </w:r>
+            <w:proofErr w:type="spellStart"/>
+            <w:r>
+              <w:rPr>
+                <w:rFonts w:ascii="Courier New" w:hAnsi="Courier New" w:cs="Courier New"/>
+              </w:rPr>
+              <w:t>VarDeclaration</w:t>
+            </w:r>
+            <w:proofErr w:type="spellEnd"/>
+            <w:r>
+              <w:rPr>
+                <w:rFonts w:ascii="Courier New" w:hAnsi="Courier New" w:cs="Courier New"/>
+              </w:rPr>
+              <w:t xml:space="preserve"> | Assignment | </w:t>
+            </w:r>
+            <w:proofErr w:type="spellStart"/>
+            <w:r>
+              <w:rPr>
+                <w:rFonts w:ascii="Courier New" w:hAnsi="Courier New" w:cs="Courier New"/>
+              </w:rPr>
+              <w:t>FuncInvoke</w:t>
+            </w:r>
+            <w:proofErr w:type="spellEnd"/>
+            <w:r>
+              <w:rPr>
+                <w:rFonts w:ascii="Courier New" w:hAnsi="Courier New" w:cs="Courier New"/>
+              </w:rPr>
+              <w:t>) ‘;’</w:t>
+            </w:r>
+          </w:p>
+        </w:tc>
+      </w:tr>
+      <w:tr>
+        <w:tc>
+          <w:tcPr>
+            <w:tcW w:w="2610" w:type="dxa"/>
+          </w:tcPr>
+          <w:p>
+            <w:pPr>
+              <w:rPr>
+                <w:rFonts w:ascii="Courier New" w:hAnsi="Courier New" w:cs="Courier New"/>
+              </w:rPr>
+            </w:pPr>
+            <w:proofErr w:type="spellStart"/>
+            <w:r>
+              <w:rPr>
+                <w:rFonts w:ascii="Courier New" w:hAnsi="Courier New" w:cs="Courier New"/>
+              </w:rPr>
+              <w:t>FuncInvoke</w:t>
+            </w:r>
+            <w:proofErr w:type="spellEnd"/>
+          </w:p>
+        </w:tc>
+        <w:tc>
+          <w:tcPr>
+            <w:tcW w:w="10980" w:type="dxa"/>
+          </w:tcPr>
+          <w:p>
+            <w:pPr>
+              <w:rPr>
+                <w:rFonts w:ascii="Courier New" w:hAnsi="Courier New" w:cs="Courier New"/>
+              </w:rPr>
+            </w:pPr>
+            <w:r>
+              <w:rPr>
+                <w:rFonts w:ascii="Courier New" w:hAnsi="Courier New" w:cs="Courier New"/>
+              </w:rPr>
+              <w:t>Label ‘(‘ [Expression [, Expression]* ‘)’</w:t>
+            </w:r>
+          </w:p>
+        </w:tc>
+      </w:tr>
+      <w:tr>
+        <w:tc>
+          <w:tcPr>
+            <w:tcW w:w="2610" w:type="dxa"/>
+          </w:tcPr>
+          <w:p>
+            <w:pPr>
+              <w:rPr>
+                <w:rFonts w:ascii="Courier New" w:hAnsi="Courier New" w:cs="Courier New"/>
+              </w:rPr>
+            </w:pPr>
+            <w:proofErr w:type="spellStart"/>
+            <w:r>
+              <w:rPr>
+                <w:rFonts w:ascii="Courier New" w:hAnsi="Courier New" w:cs="Courier New"/>
+              </w:rPr>
+              <w:t>VarDeclaration</w:t>
+            </w:r>
+            <w:proofErr w:type="spellEnd"/>
+          </w:p>
+        </w:tc>
+        <w:tc>
+          <w:tcPr>
+            <w:tcW w:w="10980" w:type="dxa"/>
+          </w:tcPr>
+          <w:p>
+            <w:pPr>
+              <w:rPr>
+                <w:rFonts w:ascii="Courier New" w:hAnsi="Courier New" w:cs="Courier New"/>
+              </w:rPr>
+            </w:pPr>
+            <w:r>
+              <w:rPr>
+                <w:rFonts w:ascii="Courier New" w:hAnsi="Courier New" w:cs="Courier New"/>
+              </w:rPr>
+              <w:t>‘</w:t>
+            </w:r>
+            <w:proofErr w:type="spellStart"/>
+            <w:r>
+              <w:rPr>
+                <w:rFonts w:ascii="Courier New" w:hAnsi="Courier New" w:cs="Courier New"/>
+              </w:rPr>
+              <w:t>var</w:t>
+            </w:r>
+            <w:proofErr w:type="spellEnd"/>
+            <w:r>
+              <w:rPr>
+                <w:rFonts w:ascii="Courier New" w:hAnsi="Courier New" w:cs="Courier New"/>
+              </w:rPr>
+              <w:t xml:space="preserve">’ Label ‘=’ Expression </w:t>
+            </w:r>
+          </w:p>
+        </w:tc>
+      </w:tr>
+      <w:tr>
+        <w:tc>
+          <w:tcPr>
+            <w:tcW w:w="2610" w:type="dxa"/>
+          </w:tcPr>
+          <w:p>
+            <w:pPr>
+              <w:rPr>
+                <w:rFonts w:ascii="Courier New" w:hAnsi="Courier New" w:cs="Courier New"/>
+              </w:rPr>
+            </w:pPr>
+            <w:r>
+              <w:rPr>
+                <w:rFonts w:ascii="Courier New" w:hAnsi="Courier New" w:cs="Courier New"/>
+              </w:rPr>
+              <w:t>Assignment</w:t>
+            </w:r>
+          </w:p>
+        </w:tc>
+        <w:tc>
+          <w:tcPr>
+            <w:tcW w:w="10980" w:type="dxa"/>
+          </w:tcPr>
+          <w:p>
+            <w:pPr>
+              <w:rPr>
+                <w:rFonts w:ascii="Courier New" w:hAnsi="Courier New" w:cs="Courier New"/>
+              </w:rPr>
+            </w:pPr>
+            <w:r>
+              <w:rPr>
+                <w:rFonts w:ascii="Courier New" w:hAnsi="Courier New" w:cs="Courier New"/>
+              </w:rPr>
+              <w:t>Label ‘=’ Expression</w:t>
+            </w:r>
+          </w:p>
+        </w:tc>
+      </w:tr>
+      <w:tr>
+        <w:tc>
+          <w:tcPr>
+            <w:tcW w:w="2610" w:type="dxa"/>
+          </w:tcPr>
+          <w:p>
+            <w:pPr>
+              <w:rPr>
+                <w:rFonts w:ascii="Courier New" w:hAnsi="Courier New" w:cs="Courier New"/>
+              </w:rPr>
+            </w:pPr>
+            <w:r>
+              <w:rPr>
+                <w:rFonts w:ascii="Courier New" w:hAnsi="Courier New" w:cs="Courier New"/>
+              </w:rPr>
+              <w:t>Expression</w:t>
+            </w:r>
+          </w:p>
+        </w:tc>
+        <w:tc>
+          <w:tcPr>
+            <w:tcW w:w="10980" w:type="dxa"/>
+          </w:tcPr>
+          <w:p>
+            <w:pPr>
+              <w:rPr>
+                <w:rFonts w:ascii="Courier New" w:hAnsi="Courier New" w:cs="Courier New"/>
+              </w:rPr>
+            </w:pPr>
+            <w:r>
+              <w:rPr>
+                <w:rFonts w:ascii="Courier New" w:hAnsi="Courier New" w:cs="Courier New"/>
+              </w:rPr>
+              <w:t>[‘-‘] Term [ (‘+’|’-‘) Term ]*</w:t>
+            </w:r>
+          </w:p>
+        </w:tc>
+      </w:tr>
+      <w:tr>
+        <w:tc>
+          <w:tcPr>
+            <w:tcW w:w="2610" w:type="dxa"/>
+          </w:tcPr>
+          <w:p>
+            <w:pPr>
+              <w:rPr>
+                <w:rFonts w:ascii="Courier New" w:hAnsi="Courier New" w:cs="Courier New"/>
+              </w:rPr>
+            </w:pPr>
+            <w:r>
+              <w:rPr>
+                <w:rFonts w:ascii="Courier New" w:hAnsi="Courier New" w:cs="Courier New"/>
+              </w:rPr>
+              <w:t>Term</w:t>
+            </w:r>
+          </w:p>
+        </w:tc>
+        <w:tc>
+          <w:tcPr>
+            <w:tcW w:w="10980" w:type="dxa"/>
+          </w:tcPr>
+          <w:p>
+            <w:pPr>
+              <w:rPr>
+                <w:rFonts w:ascii="Courier New" w:hAnsi="Courier New" w:cs="Courier New"/>
+              </w:rPr>
+            </w:pPr>
+            <w:r>
+              <w:rPr>
+                <w:rFonts w:ascii="Courier New" w:hAnsi="Courier New" w:cs="Courier New"/>
+              </w:rPr>
+              <w:t>Factor [‘*’ Term]</w:t>
+            </w:r>
+          </w:p>
+        </w:tc>
+      </w:tr>
+      <w:tr>
+        <w:tc>
+          <w:tcPr>
+            <w:tcW w:w="2610" w:type="dxa"/>
+          </w:tcPr>
+          <w:p>
+            <w:pPr>
+              <w:rPr>
+                <w:rFonts w:ascii="Courier New" w:hAnsi="Courier New" w:cs="Courier New"/>
+              </w:rPr>
+            </w:pPr>
+            <w:r>
+              <w:rPr>
+                <w:rFonts w:ascii="Courier New" w:hAnsi="Courier New" w:cs="Courier New"/>
+              </w:rPr>
+              <w:t>Factor</w:t>
+            </w:r>
+          </w:p>
+        </w:tc>
+        <w:tc>
+          <w:tcPr>
+            <w:tcW w:w="10980" w:type="dxa"/>
+          </w:tcPr>
+          <w:p>
+            <w:pPr>
+              <w:rPr>
+                <w:rFonts w:ascii="Courier New" w:hAnsi="Courier New" w:cs="Courier New"/>
+              </w:rPr>
+            </w:pPr>
+            <w:r>
+              <w:rPr>
+                <w:rFonts w:ascii="Courier New" w:hAnsi="Courier New" w:cs="Courier New"/>
+              </w:rPr>
+              <w:t xml:space="preserve">‘(‘ Expression ‘)’ | Constant | Variable | </w:t>
+            </w:r>
+            <w:proofErr w:type="spellStart"/>
+            <w:r>
+              <w:rPr>
+                <w:rFonts w:ascii="Courier New" w:hAnsi="Courier New" w:cs="Courier New"/>
+              </w:rPr>
+              <w:t>FuncInvoke</w:t>
+            </w:r>
+            <w:proofErr w:type="spellEnd"/>
+          </w:p>
+        </w:tc>
+      </w:tr>
+      <w:tr>
+        <w:tc>
+          <w:tcPr>
+            <w:tcW w:w="2610" w:type="dxa"/>
+          </w:tcPr>
+          <w:p>
+            <w:pPr>
+              <w:rPr>
+                <w:rFonts w:ascii="Courier New" w:hAnsi="Courier New" w:cs="Courier New"/>
+              </w:rPr>
+            </w:pPr>
+            <w:r>
+              <w:rPr>
+                <w:rFonts w:ascii="Courier New" w:hAnsi="Courier New" w:cs="Courier New"/>
+              </w:rPr>
+              <w:t>Variable</w:t>
+            </w:r>
+          </w:p>
+        </w:tc>
+        <w:tc>
+          <w:tcPr>
+            <w:tcW w:w="10980" w:type="dxa"/>
+          </w:tcPr>
+          <w:p>
+            <w:pPr>
+              <w:rPr>
+                <w:rFonts w:ascii="Courier New" w:hAnsi="Courier New" w:cs="Courier New"/>
+              </w:rPr>
+            </w:pPr>
+            <w:r>
+              <w:rPr>
+                <w:rFonts w:ascii="Courier New" w:hAnsi="Courier New" w:cs="Courier New"/>
+              </w:rPr>
+              <w:t>Label</w:t>
+            </w:r>
+          </w:p>
+        </w:tc>
+      </w:tr>
+      <w:tr>
+        <w:tc>
+          <w:tcPr>
+            <w:tcW w:w="2610" w:type="dxa"/>
+          </w:tcPr>
+          <w:p>
+            <w:pPr>
+              <w:rPr>
+                <w:rFonts w:ascii="Courier New" w:hAnsi="Courier New" w:cs="Courier New"/>
+              </w:rPr>
+            </w:pPr>
+            <w:r>
+              <w:rPr>
+                <w:rFonts w:ascii="Courier New" w:hAnsi="Courier New" w:cs="Courier New"/>
+              </w:rPr>
+              <w:t>Label</w:t>
+            </w:r>
+          </w:p>
+        </w:tc>
+        <w:tc>
+          <w:tcPr>
+            <w:tcW w:w="10980" w:type="dxa"/>
+          </w:tcPr>
+          <w:p>
+            <w:pPr>
+              <w:rPr>
+                <w:rFonts w:ascii="Courier New" w:hAnsi="Courier New" w:cs="Courier New"/>
+              </w:rPr>
+            </w:pPr>
+            <w:r>
+              <w:rPr>
+                <w:rFonts w:ascii="Courier New" w:hAnsi="Courier New" w:cs="Courier New"/>
+              </w:rPr>
+              <w:t>[A-</w:t>
+            </w:r>
+            <w:proofErr w:type="spellStart"/>
+            <w:r>
+              <w:rPr>
+                <w:rFonts w:ascii="Courier New" w:hAnsi="Courier New" w:cs="Courier New"/>
+              </w:rPr>
+              <w:t>Za</w:t>
+            </w:r>
+            <w:proofErr w:type="spellEnd"/>
+            <w:r>
+              <w:rPr>
+                <w:rFonts w:ascii="Courier New" w:hAnsi="Courier New" w:cs="Courier New"/>
+              </w:rPr>
+              <w:t>-z][A-Za-z0-9]*</w:t>
+            </w:r>
           </w:p>
         </w:tc>
       </w:tr>

</xml_diff>

<commit_message>
added if/else if/else functionality
</commit_message>
<xml_diff>
--- a/Compiler Grammar.docx
+++ b/Compiler Grammar.docx
@@ -370,95 +370,109 @@
               </w:rPr>
               <w:t>LOOP</w:t>
             </w:r>
+          </w:p>
+        </w:tc>
+      </w:tr>
+      <w:tr>
+        <w:tc>
+          <w:tcPr>
+            <w:tcW w:w="2610" w:type="dxa"/>
+          </w:tcPr>
+          <w:p>
+            <w:pPr>
+              <w:rPr>
+                <w:rFonts w:ascii="Courier New" w:hAnsi="Courier New" w:cs="Courier New"/>
+              </w:rPr>
+            </w:pPr>
+            <w:r>
+              <w:rPr>
+                <w:rFonts w:ascii="Courier New" w:hAnsi="Courier New" w:cs="Courier New"/>
+              </w:rPr>
+              <w:t>LOOP</w:t>
+            </w:r>
+          </w:p>
+        </w:tc>
+        <w:tc>
+          <w:tcPr>
+            <w:tcW w:w="10980" w:type="dxa"/>
+          </w:tcPr>
+          <w:p>
+            <w:pPr>
+              <w:rPr>
+                <w:rFonts w:ascii="Courier New" w:hAnsi="Courier New" w:cs="Courier New"/>
+              </w:rPr>
+            </w:pPr>
+            <w:r>
+              <w:rPr>
+                <w:rFonts w:ascii="Courier New" w:hAnsi="Courier New" w:cs="Courier New"/>
+              </w:rPr>
+              <w:t xml:space="preserve">‘while’ ‘(‘ Condition ‘)’ </w:t>
+            </w:r>
+            <w:proofErr w:type="spellStart"/>
+            <w:r>
+              <w:rPr>
+                <w:rFonts w:ascii="Courier New" w:hAnsi="Courier New" w:cs="Courier New"/>
+              </w:rPr>
+              <w:t>CodeBlock</w:t>
+            </w:r>
+            <w:proofErr w:type="spellEnd"/>
+          </w:p>
+        </w:tc>
+      </w:tr>
+      <w:tr>
+        <w:tc>
+          <w:tcPr>
+            <w:tcW w:w="2610" w:type="dxa"/>
+          </w:tcPr>
+          <w:p>
+            <w:pPr>
+              <w:rPr>
+                <w:rFonts w:ascii="Courier New" w:hAnsi="Courier New" w:cs="Courier New"/>
+                <w:highlight w:val="yellow"/>
+              </w:rPr>
+            </w:pPr>
+            <w:r>
+              <w:rPr>
+                <w:rFonts w:ascii="Courier New" w:hAnsi="Courier New" w:cs="Courier New"/>
+                <w:highlight w:val="yellow"/>
+              </w:rPr>
+              <w:t>IF</w:t>
+            </w:r>
+          </w:p>
+        </w:tc>
+        <w:tc>
+          <w:tcPr>
+            <w:tcW w:w="10980" w:type="dxa"/>
+          </w:tcPr>
+          <w:p>
+            <w:pPr>
+              <w:rPr>
+                <w:rFonts w:ascii="Courier New" w:hAnsi="Courier New" w:cs="Courier New"/>
+                <w:highlight w:val="yellow"/>
+              </w:rPr>
+            </w:pPr>
+            <w:r>
+              <w:rPr>
+                <w:rFonts w:ascii="Courier New" w:hAnsi="Courier New" w:cs="Courier New"/>
+                <w:highlight w:val="yellow"/>
+              </w:rPr>
+              <w:t xml:space="preserve">‘if’ ‘(‘ Condition ‘)’ </w:t>
+            </w:r>
+            <w:r>
+              <w:rPr>
+                <w:rFonts w:ascii="Courier New" w:hAnsi="Courier New" w:cs="Courier New"/>
+                <w:highlight w:val="yellow"/>
+              </w:rPr>
+              <w:t>CodeBlock</w:t>
+            </w:r>
             <w:bookmarkStart w:id="0" w:name="_GoBack"/>
             <w:bookmarkEnd w:id="0"/>
-          </w:p>
-        </w:tc>
-      </w:tr>
-      <w:tr>
-        <w:tc>
-          <w:tcPr>
-            <w:tcW w:w="2610" w:type="dxa"/>
-          </w:tcPr>
-          <w:p>
-            <w:pPr>
-              <w:rPr>
-                <w:rFonts w:ascii="Courier New" w:hAnsi="Courier New" w:cs="Courier New"/>
-              </w:rPr>
-            </w:pPr>
-            <w:r>
-              <w:rPr>
-                <w:rFonts w:ascii="Courier New" w:hAnsi="Courier New" w:cs="Courier New"/>
-              </w:rPr>
-              <w:t>LOOP</w:t>
-            </w:r>
-          </w:p>
-        </w:tc>
-        <w:tc>
-          <w:tcPr>
-            <w:tcW w:w="10980" w:type="dxa"/>
-          </w:tcPr>
-          <w:p>
-            <w:pPr>
-              <w:rPr>
-                <w:rFonts w:ascii="Courier New" w:hAnsi="Courier New" w:cs="Courier New"/>
-              </w:rPr>
-            </w:pPr>
-            <w:r>
-              <w:rPr>
-                <w:rFonts w:ascii="Courier New" w:hAnsi="Courier New" w:cs="Courier New"/>
-              </w:rPr>
-              <w:t xml:space="preserve">‘while’ ‘(‘ Condition ‘)’ </w:t>
-            </w:r>
-            <w:proofErr w:type="spellStart"/>
-            <w:r>
-              <w:rPr>
-                <w:rFonts w:ascii="Courier New" w:hAnsi="Courier New" w:cs="Courier New"/>
-              </w:rPr>
-              <w:t>CodeBlock</w:t>
-            </w:r>
-            <w:proofErr w:type="spellEnd"/>
-          </w:p>
-        </w:tc>
-      </w:tr>
-      <w:tr>
-        <w:tc>
-          <w:tcPr>
-            <w:tcW w:w="2610" w:type="dxa"/>
-          </w:tcPr>
-          <w:p>
-            <w:pPr>
+            <w:r>
               <w:rPr>
                 <w:rFonts w:ascii="Courier New" w:hAnsi="Courier New" w:cs="Courier New"/>
                 <w:highlight w:val="yellow"/>
               </w:rPr>
-            </w:pPr>
-            <w:r>
-              <w:rPr>
-                <w:rFonts w:ascii="Courier New" w:hAnsi="Courier New" w:cs="Courier New"/>
-                <w:highlight w:val="yellow"/>
-              </w:rPr>
-              <w:t>IF</w:t>
-            </w:r>
-          </w:p>
-        </w:tc>
-        <w:tc>
-          <w:tcPr>
-            <w:tcW w:w="10980" w:type="dxa"/>
-          </w:tcPr>
-          <w:p>
-            <w:pPr>
-              <w:rPr>
-                <w:rFonts w:ascii="Courier New" w:hAnsi="Courier New" w:cs="Courier New"/>
-                <w:highlight w:val="yellow"/>
-              </w:rPr>
-            </w:pPr>
-            <w:r>
-              <w:rPr>
-                <w:rFonts w:ascii="Courier New" w:hAnsi="Courier New" w:cs="Courier New"/>
-                <w:highlight w:val="yellow"/>
-              </w:rPr>
-              <w:t xml:space="preserve">‘if’ ‘(‘ Condition ‘)’ ‘{‘ Code* ‘}’ [ELSEIF]* </w:t>
+              <w:t xml:space="preserve"> [ELSEIF]* </w:t>
             </w:r>
             <w:r>
               <w:rPr>

</xml_diff>

<commit_message>
Added xor and or
</commit_message>
<xml_diff>
--- a/Compiler Grammar.docx
+++ b/Compiler Grammar.docx
@@ -960,14 +960,12 @@
             <w:pPr>
               <w:rPr>
                 <w:rFonts w:ascii="Courier New" w:hAnsi="Courier New" w:cs="Courier New"/>
-                <w:highlight w:val="yellow"/>
-              </w:rPr>
-            </w:pPr>
-            <w:proofErr w:type="spellStart"/>
-            <w:r>
-              <w:rPr>
-                <w:rFonts w:ascii="Courier New" w:hAnsi="Courier New" w:cs="Courier New"/>
-                <w:highlight w:val="yellow"/>
+              </w:rPr>
+            </w:pPr>
+            <w:proofErr w:type="spellStart"/>
+            <w:r>
+              <w:rPr>
+                <w:rFonts w:ascii="Courier New" w:hAnsi="Courier New" w:cs="Courier New"/>
               </w:rPr>
               <w:t>Xor</w:t>
             </w:r>
@@ -982,20 +980,17 @@
             <w:pPr>
               <w:rPr>
                 <w:rFonts w:ascii="Courier New" w:hAnsi="Courier New" w:cs="Courier New"/>
-                <w:highlight w:val="yellow"/>
-              </w:rPr>
-            </w:pPr>
-            <w:r>
-              <w:rPr>
-                <w:rFonts w:ascii="Courier New" w:hAnsi="Courier New" w:cs="Courier New"/>
-                <w:highlight w:val="yellow"/>
+              </w:rPr>
+            </w:pPr>
+            <w:r>
+              <w:rPr>
+                <w:rFonts w:ascii="Courier New" w:hAnsi="Courier New" w:cs="Courier New"/>
               </w:rPr>
               <w:t>And [ ‘^’</w:t>
             </w:r>
             <w:r>
               <w:rPr>
                 <w:rFonts w:ascii="Courier New" w:hAnsi="Courier New" w:cs="Courier New"/>
-                <w:highlight w:val="yellow"/>
               </w:rPr>
               <w:t xml:space="preserve"> </w:t>
             </w:r>
@@ -1003,7 +998,6 @@
             <w:r>
               <w:rPr>
                 <w:rFonts w:ascii="Courier New" w:hAnsi="Courier New" w:cs="Courier New"/>
-                <w:highlight w:val="yellow"/>
               </w:rPr>
               <w:t>Xor</w:t>
             </w:r>
@@ -1011,53 +1005,8 @@
             <w:r>
               <w:rPr>
                 <w:rFonts w:ascii="Courier New" w:hAnsi="Courier New" w:cs="Courier New"/>
-                <w:highlight w:val="yellow"/>
               </w:rPr>
               <w:t>]</w:t>
-            </w:r>
-          </w:p>
-        </w:tc>
-      </w:tr>
-      <w:tr>
-        <w:tc>
-          <w:tcPr>
-            <w:tcW w:w="2610" w:type="dxa"/>
-          </w:tcPr>
-          <w:p>
-            <w:pPr>
-              <w:rPr>
-                <w:rFonts w:ascii="Courier New" w:hAnsi="Courier New" w:cs="Courier New"/>
-              </w:rPr>
-            </w:pPr>
-            <w:r>
-              <w:rPr>
-                <w:rFonts w:ascii="Courier New" w:hAnsi="Courier New" w:cs="Courier New"/>
-              </w:rPr>
-              <w:t>And</w:t>
-            </w:r>
-          </w:p>
-        </w:tc>
-        <w:tc>
-          <w:tcPr>
-            <w:tcW w:w="10980" w:type="dxa"/>
-          </w:tcPr>
-          <w:p>
-            <w:pPr>
-              <w:rPr>
-                <w:rFonts w:ascii="Courier New" w:hAnsi="Courier New" w:cs="Courier New"/>
-              </w:rPr>
-            </w:pPr>
-            <w:r>
-              <w:rPr>
-                <w:rFonts w:ascii="Courier New" w:hAnsi="Courier New" w:cs="Courier New"/>
-              </w:rPr>
-              <w:t>Shift [ ‘&amp;’</w:t>
-            </w:r>
-            <w:r>
-              <w:rPr>
-                <w:rFonts w:ascii="Courier New" w:hAnsi="Courier New" w:cs="Courier New"/>
-              </w:rPr>
-              <w:t xml:space="preserve"> And]</w:t>
             </w:r>
           </w:p>
         </w:tc>
@@ -1075,6 +1024,50 @@
             </w:pPr>
             <w:bookmarkStart w:id="0" w:name="_GoBack"/>
             <w:bookmarkEnd w:id="0"/>
+            <w:r>
+              <w:rPr>
+                <w:rFonts w:ascii="Courier New" w:hAnsi="Courier New" w:cs="Courier New"/>
+              </w:rPr>
+              <w:t>And</w:t>
+            </w:r>
+          </w:p>
+        </w:tc>
+        <w:tc>
+          <w:tcPr>
+            <w:tcW w:w="10980" w:type="dxa"/>
+          </w:tcPr>
+          <w:p>
+            <w:pPr>
+              <w:rPr>
+                <w:rFonts w:ascii="Courier New" w:hAnsi="Courier New" w:cs="Courier New"/>
+              </w:rPr>
+            </w:pPr>
+            <w:r>
+              <w:rPr>
+                <w:rFonts w:ascii="Courier New" w:hAnsi="Courier New" w:cs="Courier New"/>
+              </w:rPr>
+              <w:t>Shift [ ‘&amp;’</w:t>
+            </w:r>
+            <w:r>
+              <w:rPr>
+                <w:rFonts w:ascii="Courier New" w:hAnsi="Courier New" w:cs="Courier New"/>
+              </w:rPr>
+              <w:t xml:space="preserve"> And]</w:t>
+            </w:r>
+          </w:p>
+        </w:tc>
+      </w:tr>
+      <w:tr>
+        <w:tc>
+          <w:tcPr>
+            <w:tcW w:w="2610" w:type="dxa"/>
+          </w:tcPr>
+          <w:p>
+            <w:pPr>
+              <w:rPr>
+                <w:rFonts w:ascii="Courier New" w:hAnsi="Courier New" w:cs="Courier New"/>
+              </w:rPr>
+            </w:pPr>
             <w:r>
               <w:rPr>
                 <w:rFonts w:ascii="Courier New" w:hAnsi="Courier New" w:cs="Courier New"/>

</xml_diff>